<commit_message>
CourseWork kskr and other labs
</commit_message>
<xml_diff>
--- a/6sem/OTPO/lab4/Referat.docx
+++ b/6sem/OTPO/lab4/Referat.docx
@@ -2,6 +2,31 @@
 <file path=word/document.xml><?xml version="1.0" encoding="utf-8"?>
 <w:document xmlns:wpc="http://schemas.microsoft.com/office/word/2010/wordprocessingCanvas" xmlns:cx="http://schemas.microsoft.com/office/drawing/2014/chartex" xmlns:cx1="http://schemas.microsoft.com/office/drawing/2015/9/8/chartex" xmlns:mc="http://schemas.openxmlformats.org/markup-compatibility/2006" xmlns:o="urn:schemas-microsoft-com:office:office" xmlns:r="http://schemas.openxmlformats.org/officeDocument/2006/relationships" xmlns:m="http://schemas.openxmlformats.org/officeDocument/2006/math" xmlns:v="urn:schemas-microsoft-com:vml" xmlns:wp14="http://schemas.microsoft.com/office/word/2010/wordprocessingDrawing" xmlns:wp="http://schemas.openxmlformats.org/drawingml/2006/wordprocessingDrawing" xmlns:w10="urn:schemas-microsoft-com:office:word" xmlns:w="http://schemas.openxmlformats.org/wordprocessingml/2006/main" xmlns:w14="http://schemas.microsoft.com/office/word/2010/wordml" xmlns:w15="http://schemas.microsoft.com/office/word/2012/wordml" xmlns:w16se="http://schemas.microsoft.com/office/word/2015/wordml/symex" xmlns:wpg="http://schemas.microsoft.com/office/word/2010/wordprocessingGroup" xmlns:wpi="http://schemas.microsoft.com/office/word/2010/wordprocessingInk" xmlns:wne="http://schemas.microsoft.com/office/word/2006/wordml" xmlns:wps="http://schemas.microsoft.com/office/word/2010/wordprocessingShape" mc:Ignorable="w14 w15 w16se wp14">
   <w:body>
+    <w:p>
+      <w:pPr>
+        <w:ind w:firstLine="709"/>
+        <w:jc w:val="both"/>
+        <w:rPr>
+          <w:rFonts w:ascii="Times New Roman" w:hAnsi="Times New Roman" w:cs="Times New Roman"/>
+          <w:b/>
+          <w:sz w:val="28"/>
+          <w:szCs w:val="28"/>
+          <w:lang w:val="ru-RU"/>
+        </w:rPr>
+      </w:pPr>
+      <w:bookmarkStart w:id="0" w:name="_GoBack"/>
+      <w:r>
+        <w:rPr>
+          <w:rFonts w:ascii="Times New Roman" w:hAnsi="Times New Roman" w:cs="Times New Roman"/>
+          <w:b/>
+          <w:sz w:val="28"/>
+          <w:szCs w:val="28"/>
+          <w:lang w:val="ru-RU"/>
+        </w:rPr>
+        <w:t>Опросники</w:t>
+      </w:r>
+    </w:p>
+    <w:bookmarkEnd w:id="0"/>
     <w:p>
       <w:pPr>
         <w:ind w:firstLine="709"/>
@@ -401,79 +426,17 @@
           <w:rFonts w:ascii="Times New Roman" w:hAnsi="Times New Roman" w:cs="Times New Roman"/>
           <w:sz w:val="28"/>
           <w:szCs w:val="28"/>
-        </w:rPr>
-      </w:pPr>
-      <w:proofErr w:type="spellStart"/>
-      <w:r>
-        <w:rPr>
-          <w:rFonts w:ascii="Times New Roman" w:hAnsi="Times New Roman" w:cs="Times New Roman"/>
-          <w:sz w:val="28"/>
-          <w:szCs w:val="28"/>
-        </w:rPr>
-        <w:t>Он</w:t>
-      </w:r>
-      <w:proofErr w:type="spellEnd"/>
-      <w:r>
-        <w:rPr>
-          <w:rFonts w:ascii="Times New Roman" w:hAnsi="Times New Roman" w:cs="Times New Roman"/>
-          <w:sz w:val="28"/>
-          <w:szCs w:val="28"/>
-        </w:rPr>
-        <w:t xml:space="preserve"> </w:t>
-      </w:r>
-      <w:proofErr w:type="spellStart"/>
-      <w:r>
-        <w:rPr>
-          <w:rFonts w:ascii="Times New Roman" w:hAnsi="Times New Roman" w:cs="Times New Roman"/>
-          <w:sz w:val="28"/>
-          <w:szCs w:val="28"/>
-        </w:rPr>
-        <w:t>включает</w:t>
-      </w:r>
-      <w:proofErr w:type="spellEnd"/>
-      <w:r>
-        <w:rPr>
-          <w:rFonts w:ascii="Times New Roman" w:hAnsi="Times New Roman" w:cs="Times New Roman"/>
-          <w:sz w:val="28"/>
-          <w:szCs w:val="28"/>
-        </w:rPr>
-        <w:t xml:space="preserve"> в </w:t>
-      </w:r>
-      <w:proofErr w:type="spellStart"/>
-      <w:r>
-        <w:rPr>
-          <w:rFonts w:ascii="Times New Roman" w:hAnsi="Times New Roman" w:cs="Times New Roman"/>
-          <w:sz w:val="28"/>
-          <w:szCs w:val="28"/>
-        </w:rPr>
-        <w:t>себя</w:t>
-      </w:r>
-      <w:proofErr w:type="spellEnd"/>
-      <w:r>
-        <w:rPr>
-          <w:rFonts w:ascii="Times New Roman" w:hAnsi="Times New Roman" w:cs="Times New Roman"/>
-          <w:sz w:val="28"/>
-          <w:szCs w:val="28"/>
-        </w:rPr>
-        <w:t xml:space="preserve"> 10 </w:t>
-      </w:r>
-      <w:proofErr w:type="spellStart"/>
-      <w:r>
-        <w:rPr>
-          <w:rFonts w:ascii="Times New Roman" w:hAnsi="Times New Roman" w:cs="Times New Roman"/>
-          <w:sz w:val="28"/>
-          <w:szCs w:val="28"/>
-        </w:rPr>
-        <w:t>утверждений</w:t>
-      </w:r>
-      <w:proofErr w:type="spellEnd"/>
-      <w:r>
-        <w:rPr>
-          <w:rFonts w:ascii="Times New Roman" w:hAnsi="Times New Roman" w:cs="Times New Roman"/>
-          <w:sz w:val="28"/>
-          <w:szCs w:val="28"/>
-        </w:rPr>
-        <w:t>:</w:t>
+          <w:lang w:val="ru-RU"/>
+        </w:rPr>
+      </w:pPr>
+      <w:r>
+        <w:rPr>
+          <w:rFonts w:ascii="Times New Roman" w:hAnsi="Times New Roman" w:cs="Times New Roman"/>
+          <w:sz w:val="28"/>
+          <w:szCs w:val="28"/>
+          <w:lang w:val="ru-RU"/>
+        </w:rPr>
+        <w:t>Он включает в себя 10 утверждений:</w:t>
       </w:r>
     </w:p>
     <w:p>
@@ -904,189 +867,17 @@
           <w:rFonts w:ascii="Times New Roman" w:hAnsi="Times New Roman" w:cs="Times New Roman"/>
           <w:sz w:val="28"/>
           <w:szCs w:val="28"/>
-        </w:rPr>
-      </w:pPr>
-      <w:proofErr w:type="spellStart"/>
-      <w:r>
-        <w:rPr>
-          <w:rFonts w:ascii="Times New Roman" w:hAnsi="Times New Roman" w:cs="Times New Roman"/>
-          <w:sz w:val="28"/>
-          <w:szCs w:val="28"/>
-        </w:rPr>
-        <w:t>Мне</w:t>
-      </w:r>
-      <w:proofErr w:type="spellEnd"/>
-      <w:r>
-        <w:rPr>
-          <w:rFonts w:ascii="Times New Roman" w:hAnsi="Times New Roman" w:cs="Times New Roman"/>
-          <w:sz w:val="28"/>
-          <w:szCs w:val="28"/>
-        </w:rPr>
-        <w:t xml:space="preserve"> </w:t>
-      </w:r>
-      <w:proofErr w:type="spellStart"/>
-      <w:r>
-        <w:rPr>
-          <w:rFonts w:ascii="Times New Roman" w:hAnsi="Times New Roman" w:cs="Times New Roman"/>
-          <w:sz w:val="28"/>
-          <w:szCs w:val="28"/>
-        </w:rPr>
-        <w:t>пришлось</w:t>
-      </w:r>
-      <w:proofErr w:type="spellEnd"/>
-      <w:r>
-        <w:rPr>
-          <w:rFonts w:ascii="Times New Roman" w:hAnsi="Times New Roman" w:cs="Times New Roman"/>
-          <w:sz w:val="28"/>
-          <w:szCs w:val="28"/>
-        </w:rPr>
-        <w:t xml:space="preserve"> </w:t>
-      </w:r>
-      <w:proofErr w:type="spellStart"/>
-      <w:r>
-        <w:rPr>
-          <w:rFonts w:ascii="Times New Roman" w:hAnsi="Times New Roman" w:cs="Times New Roman"/>
-          <w:sz w:val="28"/>
-          <w:szCs w:val="28"/>
-        </w:rPr>
-        <w:t>многому</w:t>
-      </w:r>
-      <w:proofErr w:type="spellEnd"/>
-      <w:r>
-        <w:rPr>
-          <w:rFonts w:ascii="Times New Roman" w:hAnsi="Times New Roman" w:cs="Times New Roman"/>
-          <w:sz w:val="28"/>
-          <w:szCs w:val="28"/>
-        </w:rPr>
-        <w:t xml:space="preserve"> </w:t>
-      </w:r>
-      <w:proofErr w:type="spellStart"/>
-      <w:r>
-        <w:rPr>
-          <w:rFonts w:ascii="Times New Roman" w:hAnsi="Times New Roman" w:cs="Times New Roman"/>
-          <w:sz w:val="28"/>
-          <w:szCs w:val="28"/>
-        </w:rPr>
-        <w:t>научиться</w:t>
-      </w:r>
-      <w:proofErr w:type="spellEnd"/>
-      <w:r>
-        <w:rPr>
-          <w:rFonts w:ascii="Times New Roman" w:hAnsi="Times New Roman" w:cs="Times New Roman"/>
-          <w:sz w:val="28"/>
-          <w:szCs w:val="28"/>
-        </w:rPr>
-        <w:t xml:space="preserve">, </w:t>
-      </w:r>
-      <w:proofErr w:type="spellStart"/>
-      <w:r>
-        <w:rPr>
-          <w:rFonts w:ascii="Times New Roman" w:hAnsi="Times New Roman" w:cs="Times New Roman"/>
-          <w:sz w:val="28"/>
-          <w:szCs w:val="28"/>
-        </w:rPr>
-        <w:t>прежде</w:t>
-      </w:r>
-      <w:proofErr w:type="spellEnd"/>
-      <w:r>
-        <w:rPr>
-          <w:rFonts w:ascii="Times New Roman" w:hAnsi="Times New Roman" w:cs="Times New Roman"/>
-          <w:sz w:val="28"/>
-          <w:szCs w:val="28"/>
-        </w:rPr>
-        <w:t xml:space="preserve"> </w:t>
-      </w:r>
-      <w:proofErr w:type="spellStart"/>
-      <w:r>
-        <w:rPr>
-          <w:rFonts w:ascii="Times New Roman" w:hAnsi="Times New Roman" w:cs="Times New Roman"/>
-          <w:sz w:val="28"/>
-          <w:szCs w:val="28"/>
-        </w:rPr>
-        <w:t>чем</w:t>
-      </w:r>
-      <w:proofErr w:type="spellEnd"/>
-      <w:r>
-        <w:rPr>
-          <w:rFonts w:ascii="Times New Roman" w:hAnsi="Times New Roman" w:cs="Times New Roman"/>
-          <w:sz w:val="28"/>
-          <w:szCs w:val="28"/>
-        </w:rPr>
-        <w:t xml:space="preserve"> я </w:t>
-      </w:r>
-      <w:proofErr w:type="spellStart"/>
-      <w:proofErr w:type="gramStart"/>
-      <w:r>
-        <w:rPr>
-          <w:rFonts w:ascii="Times New Roman" w:hAnsi="Times New Roman" w:cs="Times New Roman"/>
-          <w:sz w:val="28"/>
-          <w:szCs w:val="28"/>
-        </w:rPr>
-        <w:t>смог</w:t>
-      </w:r>
-      <w:proofErr w:type="spellEnd"/>
-      <w:r>
-        <w:rPr>
-          <w:rFonts w:ascii="Times New Roman" w:hAnsi="Times New Roman" w:cs="Times New Roman"/>
-          <w:sz w:val="28"/>
-          <w:szCs w:val="28"/>
-        </w:rPr>
-        <w:t>(</w:t>
-      </w:r>
-      <w:proofErr w:type="spellStart"/>
-      <w:proofErr w:type="gramEnd"/>
-      <w:r>
-        <w:rPr>
-          <w:rFonts w:ascii="Times New Roman" w:hAnsi="Times New Roman" w:cs="Times New Roman"/>
-          <w:sz w:val="28"/>
-          <w:szCs w:val="28"/>
-        </w:rPr>
-        <w:t>ла</w:t>
-      </w:r>
-      <w:proofErr w:type="spellEnd"/>
-      <w:r>
-        <w:rPr>
-          <w:rFonts w:ascii="Times New Roman" w:hAnsi="Times New Roman" w:cs="Times New Roman"/>
-          <w:sz w:val="28"/>
-          <w:szCs w:val="28"/>
-        </w:rPr>
-        <w:t xml:space="preserve">) </w:t>
-      </w:r>
-      <w:proofErr w:type="spellStart"/>
-      <w:r>
-        <w:rPr>
-          <w:rFonts w:ascii="Times New Roman" w:hAnsi="Times New Roman" w:cs="Times New Roman"/>
-          <w:sz w:val="28"/>
-          <w:szCs w:val="28"/>
-        </w:rPr>
-        <w:t>работать</w:t>
-      </w:r>
-      <w:proofErr w:type="spellEnd"/>
-      <w:r>
-        <w:rPr>
-          <w:rFonts w:ascii="Times New Roman" w:hAnsi="Times New Roman" w:cs="Times New Roman"/>
-          <w:sz w:val="28"/>
-          <w:szCs w:val="28"/>
-        </w:rPr>
-        <w:t xml:space="preserve"> с </w:t>
-      </w:r>
-      <w:proofErr w:type="spellStart"/>
-      <w:r>
-        <w:rPr>
-          <w:rFonts w:ascii="Times New Roman" w:hAnsi="Times New Roman" w:cs="Times New Roman"/>
-          <w:sz w:val="28"/>
-          <w:szCs w:val="28"/>
-        </w:rPr>
-        <w:t>системой</w:t>
-      </w:r>
-      <w:proofErr w:type="spellEnd"/>
-      <w:r>
-        <w:rPr>
-          <w:rFonts w:ascii="Times New Roman" w:hAnsi="Times New Roman" w:cs="Times New Roman"/>
-          <w:sz w:val="28"/>
-          <w:szCs w:val="28"/>
-        </w:rPr>
-        <w:t>.</w:t>
+          <w:lang w:val="ru-RU"/>
+        </w:rPr>
+      </w:pPr>
+      <w:r>
+        <w:rPr>
+          <w:rFonts w:ascii="Times New Roman" w:hAnsi="Times New Roman" w:cs="Times New Roman"/>
+          <w:sz w:val="28"/>
+          <w:szCs w:val="28"/>
+          <w:lang w:val="ru-RU"/>
+        </w:rPr>
+        <w:t>Мне пришлось многому научиться, прежде чем я смог(ла) работать с системой.</w:t>
       </w:r>
     </w:p>
     <w:p>
@@ -1117,79 +908,17 @@
           <w:rFonts w:ascii="Times New Roman" w:hAnsi="Times New Roman" w:cs="Times New Roman"/>
           <w:sz w:val="28"/>
           <w:szCs w:val="28"/>
-        </w:rPr>
-      </w:pPr>
-      <w:proofErr w:type="spellStart"/>
-      <w:r>
-        <w:rPr>
-          <w:rFonts w:ascii="Times New Roman" w:hAnsi="Times New Roman" w:cs="Times New Roman"/>
-          <w:sz w:val="28"/>
-          <w:szCs w:val="28"/>
-        </w:rPr>
-        <w:t>Чтобы</w:t>
-      </w:r>
-      <w:proofErr w:type="spellEnd"/>
-      <w:r>
-        <w:rPr>
-          <w:rFonts w:ascii="Times New Roman" w:hAnsi="Times New Roman" w:cs="Times New Roman"/>
-          <w:sz w:val="28"/>
-          <w:szCs w:val="28"/>
-        </w:rPr>
-        <w:t xml:space="preserve"> </w:t>
-      </w:r>
-      <w:proofErr w:type="spellStart"/>
-      <w:r>
-        <w:rPr>
-          <w:rFonts w:ascii="Times New Roman" w:hAnsi="Times New Roman" w:cs="Times New Roman"/>
-          <w:sz w:val="28"/>
-          <w:szCs w:val="28"/>
-        </w:rPr>
-        <w:t>рассчитать</w:t>
-      </w:r>
-      <w:proofErr w:type="spellEnd"/>
-      <w:r>
-        <w:rPr>
-          <w:rFonts w:ascii="Times New Roman" w:hAnsi="Times New Roman" w:cs="Times New Roman"/>
-          <w:sz w:val="28"/>
-          <w:szCs w:val="28"/>
-        </w:rPr>
-        <w:t xml:space="preserve"> </w:t>
-      </w:r>
-      <w:proofErr w:type="spellStart"/>
-      <w:r>
-        <w:rPr>
-          <w:rFonts w:ascii="Times New Roman" w:hAnsi="Times New Roman" w:cs="Times New Roman"/>
-          <w:sz w:val="28"/>
-          <w:szCs w:val="28"/>
-        </w:rPr>
-        <w:t>итоговый</w:t>
-      </w:r>
-      <w:proofErr w:type="spellEnd"/>
-      <w:r>
-        <w:rPr>
-          <w:rFonts w:ascii="Times New Roman" w:hAnsi="Times New Roman" w:cs="Times New Roman"/>
-          <w:sz w:val="28"/>
-          <w:szCs w:val="28"/>
-        </w:rPr>
-        <w:t xml:space="preserve"> </w:t>
-      </w:r>
-      <w:proofErr w:type="spellStart"/>
-      <w:r>
-        <w:rPr>
-          <w:rFonts w:ascii="Times New Roman" w:hAnsi="Times New Roman" w:cs="Times New Roman"/>
-          <w:sz w:val="28"/>
-          <w:szCs w:val="28"/>
-        </w:rPr>
-        <w:t>балл</w:t>
-      </w:r>
-      <w:proofErr w:type="spellEnd"/>
-      <w:r>
-        <w:rPr>
-          <w:rFonts w:ascii="Times New Roman" w:hAnsi="Times New Roman" w:cs="Times New Roman"/>
-          <w:sz w:val="28"/>
-          <w:szCs w:val="28"/>
-        </w:rPr>
-        <w:t xml:space="preserve"> </w:t>
+          <w:lang w:val="ru-RU"/>
+        </w:rPr>
+      </w:pPr>
+      <w:r>
+        <w:rPr>
+          <w:rFonts w:ascii="Times New Roman" w:hAnsi="Times New Roman" w:cs="Times New Roman"/>
+          <w:sz w:val="28"/>
+          <w:szCs w:val="28"/>
+          <w:lang w:val="ru-RU"/>
+        </w:rPr>
+        <w:t xml:space="preserve">Чтобы рассчитать итоговый балл </w:t>
       </w:r>
       <w:r>
         <w:rPr>
@@ -1205,26 +934,9 @@
           <w:rFonts w:ascii="Times New Roman" w:hAnsi="Times New Roman" w:cs="Times New Roman"/>
           <w:sz w:val="28"/>
           <w:szCs w:val="28"/>
-        </w:rPr>
-        <w:t xml:space="preserve">, </w:t>
-      </w:r>
-      <w:proofErr w:type="spellStart"/>
-      <w:r>
-        <w:rPr>
-          <w:rFonts w:ascii="Times New Roman" w:hAnsi="Times New Roman" w:cs="Times New Roman"/>
-          <w:sz w:val="28"/>
-          <w:szCs w:val="28"/>
-        </w:rPr>
-        <w:t>необходимо</w:t>
-      </w:r>
-      <w:proofErr w:type="spellEnd"/>
-      <w:r>
-        <w:rPr>
-          <w:rFonts w:ascii="Times New Roman" w:hAnsi="Times New Roman" w:cs="Times New Roman"/>
-          <w:sz w:val="28"/>
-          <w:szCs w:val="28"/>
-        </w:rPr>
-        <w:t>:</w:t>
+          <w:lang w:val="ru-RU"/>
+        </w:rPr>
+        <w:t>, необходимо:</w:t>
       </w:r>
     </w:p>
     <w:p>
@@ -1284,285 +996,14 @@
           <w:lang w:val="ru-RU"/>
         </w:rPr>
       </w:pPr>
-      <w:proofErr w:type="spellStart"/>
-      <w:r>
-        <w:rPr>
-          <w:rFonts w:ascii="Times New Roman" w:hAnsi="Times New Roman" w:cs="Times New Roman"/>
-          <w:sz w:val="28"/>
-          <w:szCs w:val="28"/>
-          <w:lang w:val="ru-RU"/>
-        </w:rPr>
-        <w:t>Для</w:t>
-      </w:r>
-      <w:proofErr w:type="spellEnd"/>
-      <w:r>
-        <w:rPr>
-          <w:rFonts w:ascii="Times New Roman" w:hAnsi="Times New Roman" w:cs="Times New Roman"/>
-          <w:sz w:val="28"/>
-          <w:szCs w:val="28"/>
-          <w:lang w:val="ru-RU"/>
-        </w:rPr>
-        <w:t xml:space="preserve"> </w:t>
-      </w:r>
-      <w:proofErr w:type="spellStart"/>
-      <w:r>
-        <w:rPr>
-          <w:rFonts w:ascii="Times New Roman" w:hAnsi="Times New Roman" w:cs="Times New Roman"/>
-          <w:sz w:val="28"/>
-          <w:szCs w:val="28"/>
-          <w:lang w:val="ru-RU"/>
-        </w:rPr>
-        <w:t>четных</w:t>
-      </w:r>
-      <w:proofErr w:type="spellEnd"/>
-      <w:r>
-        <w:rPr>
-          <w:rFonts w:ascii="Times New Roman" w:hAnsi="Times New Roman" w:cs="Times New Roman"/>
-          <w:sz w:val="28"/>
-          <w:szCs w:val="28"/>
-          <w:lang w:val="ru-RU"/>
-        </w:rPr>
-        <w:t xml:space="preserve"> </w:t>
-      </w:r>
-      <w:proofErr w:type="spellStart"/>
-      <w:r>
-        <w:rPr>
-          <w:rFonts w:ascii="Times New Roman" w:hAnsi="Times New Roman" w:cs="Times New Roman"/>
-          <w:sz w:val="28"/>
-          <w:szCs w:val="28"/>
-          <w:lang w:val="ru-RU"/>
-        </w:rPr>
-        <w:t>вопросов</w:t>
-      </w:r>
-      <w:proofErr w:type="spellEnd"/>
-      <w:r>
-        <w:rPr>
-          <w:rFonts w:ascii="Times New Roman" w:hAnsi="Times New Roman" w:cs="Times New Roman"/>
-          <w:sz w:val="28"/>
-          <w:szCs w:val="28"/>
-          <w:lang w:val="ru-RU"/>
-        </w:rPr>
-        <w:t xml:space="preserve">: </w:t>
-      </w:r>
-      <w:proofErr w:type="spellStart"/>
-      <w:r>
-        <w:rPr>
-          <w:rFonts w:ascii="Times New Roman" w:hAnsi="Times New Roman" w:cs="Times New Roman"/>
-          <w:sz w:val="28"/>
-          <w:szCs w:val="28"/>
-          <w:lang w:val="ru-RU"/>
-        </w:rPr>
-        <w:t>вычесть</w:t>
-      </w:r>
-      <w:proofErr w:type="spellEnd"/>
-      <w:r>
-        <w:rPr>
-          <w:rFonts w:ascii="Times New Roman" w:hAnsi="Times New Roman" w:cs="Times New Roman"/>
-          <w:sz w:val="28"/>
-          <w:szCs w:val="28"/>
-          <w:lang w:val="ru-RU"/>
-        </w:rPr>
-        <w:t xml:space="preserve"> </w:t>
-      </w:r>
-      <w:proofErr w:type="spellStart"/>
-      <w:r>
-        <w:rPr>
-          <w:rFonts w:ascii="Times New Roman" w:hAnsi="Times New Roman" w:cs="Times New Roman"/>
-          <w:sz w:val="28"/>
-          <w:szCs w:val="28"/>
-          <w:lang w:val="ru-RU"/>
-        </w:rPr>
-        <w:t>ответ</w:t>
-      </w:r>
-      <w:proofErr w:type="spellEnd"/>
-      <w:r>
-        <w:rPr>
-          <w:rFonts w:ascii="Times New Roman" w:hAnsi="Times New Roman" w:cs="Times New Roman"/>
-          <w:sz w:val="28"/>
-          <w:szCs w:val="28"/>
-          <w:lang w:val="ru-RU"/>
-        </w:rPr>
-        <w:t xml:space="preserve"> </w:t>
-      </w:r>
-      <w:proofErr w:type="spellStart"/>
-      <w:r>
-        <w:rPr>
-          <w:rFonts w:ascii="Times New Roman" w:hAnsi="Times New Roman" w:cs="Times New Roman"/>
-          <w:sz w:val="28"/>
-          <w:szCs w:val="28"/>
-          <w:lang w:val="ru-RU"/>
-        </w:rPr>
-        <w:t>из</w:t>
-      </w:r>
-      <w:proofErr w:type="spellEnd"/>
-      <w:r>
-        <w:rPr>
-          <w:rFonts w:ascii="Times New Roman" w:hAnsi="Times New Roman" w:cs="Times New Roman"/>
-          <w:sz w:val="28"/>
-          <w:szCs w:val="28"/>
-          <w:lang w:val="ru-RU"/>
-        </w:rPr>
-        <w:t xml:space="preserve"> </w:t>
-      </w:r>
-      <w:proofErr w:type="spellStart"/>
-      <w:r>
-        <w:rPr>
-          <w:rFonts w:ascii="Times New Roman" w:hAnsi="Times New Roman" w:cs="Times New Roman"/>
-          <w:sz w:val="28"/>
-          <w:szCs w:val="28"/>
-          <w:lang w:val="ru-RU"/>
-        </w:rPr>
-        <w:t>пяти</w:t>
-      </w:r>
-      <w:proofErr w:type="spellEnd"/>
-      <w:r>
-        <w:rPr>
-          <w:rFonts w:ascii="Times New Roman" w:hAnsi="Times New Roman" w:cs="Times New Roman"/>
-          <w:sz w:val="28"/>
-          <w:szCs w:val="28"/>
-          <w:lang w:val="ru-RU"/>
-        </w:rPr>
-        <w:t xml:space="preserve"> (</w:t>
-      </w:r>
-      <w:proofErr w:type="spellStart"/>
-      <w:r>
-        <w:rPr>
-          <w:rFonts w:ascii="Times New Roman" w:hAnsi="Times New Roman" w:cs="Times New Roman"/>
-          <w:sz w:val="28"/>
-          <w:szCs w:val="28"/>
-          <w:lang w:val="ru-RU"/>
-        </w:rPr>
-        <w:t>получаются</w:t>
-      </w:r>
-      <w:proofErr w:type="spellEnd"/>
-      <w:r>
-        <w:rPr>
-          <w:rFonts w:ascii="Times New Roman" w:hAnsi="Times New Roman" w:cs="Times New Roman"/>
-          <w:sz w:val="28"/>
-          <w:szCs w:val="28"/>
-          <w:lang w:val="ru-RU"/>
-        </w:rPr>
-        <w:t xml:space="preserve"> </w:t>
-      </w:r>
-      <w:proofErr w:type="spellStart"/>
-      <w:r>
-        <w:rPr>
-          <w:rFonts w:ascii="Times New Roman" w:hAnsi="Times New Roman" w:cs="Times New Roman"/>
-          <w:sz w:val="28"/>
-          <w:szCs w:val="28"/>
-          <w:lang w:val="ru-RU"/>
-        </w:rPr>
-        <w:t>значения</w:t>
-      </w:r>
-      <w:proofErr w:type="spellEnd"/>
-      <w:r>
-        <w:rPr>
-          <w:rFonts w:ascii="Times New Roman" w:hAnsi="Times New Roman" w:cs="Times New Roman"/>
-          <w:sz w:val="28"/>
-          <w:szCs w:val="28"/>
-          <w:lang w:val="ru-RU"/>
-        </w:rPr>
-        <w:t xml:space="preserve"> </w:t>
-      </w:r>
-      <w:proofErr w:type="spellStart"/>
-      <w:r>
-        <w:rPr>
-          <w:rFonts w:ascii="Times New Roman" w:hAnsi="Times New Roman" w:cs="Times New Roman"/>
-          <w:sz w:val="28"/>
-          <w:szCs w:val="28"/>
-          <w:lang w:val="ru-RU"/>
-        </w:rPr>
-        <w:t>от</w:t>
-      </w:r>
-      <w:proofErr w:type="spellEnd"/>
-      <w:r>
-        <w:rPr>
-          <w:rFonts w:ascii="Times New Roman" w:hAnsi="Times New Roman" w:cs="Times New Roman"/>
-          <w:sz w:val="28"/>
-          <w:szCs w:val="28"/>
-          <w:lang w:val="ru-RU"/>
-        </w:rPr>
-        <w:t xml:space="preserve"> 0 </w:t>
-      </w:r>
-      <w:proofErr w:type="spellStart"/>
-      <w:r>
-        <w:rPr>
-          <w:rFonts w:ascii="Times New Roman" w:hAnsi="Times New Roman" w:cs="Times New Roman"/>
-          <w:sz w:val="28"/>
-          <w:szCs w:val="28"/>
-          <w:lang w:val="ru-RU"/>
-        </w:rPr>
-        <w:t>до</w:t>
-      </w:r>
-      <w:proofErr w:type="spellEnd"/>
-      <w:r>
-        <w:rPr>
-          <w:rFonts w:ascii="Times New Roman" w:hAnsi="Times New Roman" w:cs="Times New Roman"/>
-          <w:sz w:val="28"/>
-          <w:szCs w:val="28"/>
-          <w:lang w:val="ru-RU"/>
-        </w:rPr>
-        <w:t xml:space="preserve"> 4 </w:t>
-      </w:r>
-      <w:proofErr w:type="spellStart"/>
-      <w:r>
-        <w:rPr>
-          <w:rFonts w:ascii="Times New Roman" w:hAnsi="Times New Roman" w:cs="Times New Roman"/>
-          <w:sz w:val="28"/>
-          <w:szCs w:val="28"/>
-          <w:lang w:val="ru-RU"/>
-        </w:rPr>
-        <w:t>по</w:t>
-      </w:r>
-      <w:proofErr w:type="spellEnd"/>
-      <w:r>
-        <w:rPr>
-          <w:rFonts w:ascii="Times New Roman" w:hAnsi="Times New Roman" w:cs="Times New Roman"/>
-          <w:sz w:val="28"/>
-          <w:szCs w:val="28"/>
-          <w:lang w:val="ru-RU"/>
-        </w:rPr>
-        <w:t xml:space="preserve"> </w:t>
-      </w:r>
-      <w:proofErr w:type="spellStart"/>
-      <w:r>
-        <w:rPr>
-          <w:rFonts w:ascii="Times New Roman" w:hAnsi="Times New Roman" w:cs="Times New Roman"/>
-          <w:sz w:val="28"/>
-          <w:szCs w:val="28"/>
-          <w:lang w:val="ru-RU"/>
-        </w:rPr>
-        <w:t>каждому</w:t>
-      </w:r>
-      <w:proofErr w:type="spellEnd"/>
-      <w:r>
-        <w:rPr>
-          <w:rFonts w:ascii="Times New Roman" w:hAnsi="Times New Roman" w:cs="Times New Roman"/>
-          <w:sz w:val="28"/>
-          <w:szCs w:val="28"/>
-          <w:lang w:val="ru-RU"/>
-        </w:rPr>
-        <w:t xml:space="preserve"> </w:t>
-      </w:r>
-      <w:proofErr w:type="spellStart"/>
-      <w:r>
-        <w:rPr>
-          <w:rFonts w:ascii="Times New Roman" w:hAnsi="Times New Roman" w:cs="Times New Roman"/>
-          <w:sz w:val="28"/>
-          <w:szCs w:val="28"/>
-          <w:lang w:val="ru-RU"/>
-        </w:rPr>
-        <w:t>вопросу</w:t>
-      </w:r>
-      <w:proofErr w:type="spellEnd"/>
-      <w:r>
-        <w:rPr>
-          <w:rFonts w:ascii="Times New Roman" w:hAnsi="Times New Roman" w:cs="Times New Roman"/>
-          <w:sz w:val="28"/>
-          <w:szCs w:val="28"/>
-          <w:lang w:val="ru-RU"/>
-        </w:rPr>
-        <w:t>)</w:t>
+      <w:r>
+        <w:rPr>
+          <w:rFonts w:ascii="Times New Roman" w:hAnsi="Times New Roman" w:cs="Times New Roman"/>
+          <w:sz w:val="28"/>
+          <w:szCs w:val="28"/>
+          <w:lang w:val="ru-RU"/>
+        </w:rPr>
+        <w:t>Для четных вопросов: вычесть ответ из пяти (получаются значения от 0 до 4 по каждому вопросу)</w:t>
       </w:r>
       <w:r>
         <w:rPr>
@@ -1630,15 +1071,71 @@
           <w:lang w:val="ru-RU"/>
         </w:rPr>
       </w:pPr>
+      <w:r>
+        <w:rPr>
+          <w:rFonts w:ascii="Times New Roman" w:hAnsi="Times New Roman" w:cs="Times New Roman"/>
+          <w:sz w:val="28"/>
+          <w:szCs w:val="28"/>
+          <w:lang w:val="ru-RU"/>
+        </w:rPr>
+        <w:t>Умножить сумму на 2,5 (получается значение от 0 до 100)</w:t>
+      </w:r>
+      <w:r>
+        <w:rPr>
+          <w:rFonts w:ascii="Times New Roman" w:hAnsi="Times New Roman" w:cs="Times New Roman"/>
+          <w:sz w:val="28"/>
+          <w:szCs w:val="28"/>
+          <w:lang w:val="ru-RU"/>
+        </w:rPr>
+        <w:t>.</w:t>
+      </w:r>
+    </w:p>
+    <w:p>
+      <w:pPr>
+        <w:jc w:val="both"/>
+        <w:rPr>
+          <w:rFonts w:ascii="Times New Roman" w:hAnsi="Times New Roman" w:cs="Times New Roman"/>
+          <w:sz w:val="28"/>
+          <w:szCs w:val="28"/>
+          <w:lang w:val="ru-RU"/>
+        </w:rPr>
+      </w:pPr>
+      <w:r>
+        <w:rPr>
+          <w:rFonts w:ascii="Times New Roman" w:hAnsi="Times New Roman" w:cs="Times New Roman"/>
+          <w:sz w:val="28"/>
+          <w:szCs w:val="28"/>
+          <w:lang w:val="ru-RU"/>
+        </w:rPr>
+        <w:t xml:space="preserve">Если </w:t>
+      </w:r>
+      <w:r>
+        <w:rPr>
+          <w:rFonts w:ascii="Times New Roman" w:hAnsi="Times New Roman" w:cs="Times New Roman"/>
+          <w:sz w:val="28"/>
+          <w:szCs w:val="28"/>
+          <w:lang w:val="ru-RU"/>
+        </w:rPr>
+        <w:t>провести</w:t>
+      </w:r>
+      <w:r>
+        <w:rPr>
+          <w:rFonts w:ascii="Times New Roman" w:hAnsi="Times New Roman" w:cs="Times New Roman"/>
+          <w:sz w:val="28"/>
+          <w:szCs w:val="28"/>
+          <w:lang w:val="ru-RU"/>
+        </w:rPr>
+        <w:t xml:space="preserve"> исследования на </w:t>
+      </w:r>
       <w:proofErr w:type="spellStart"/>
       <w:r>
         <w:rPr>
           <w:rFonts w:ascii="Times New Roman" w:hAnsi="Times New Roman" w:cs="Times New Roman"/>
-          <w:sz w:val="28"/>
-          <w:szCs w:val="28"/>
-          <w:lang w:val="ru-RU"/>
-        </w:rPr>
-        <w:t>Умножить</w:t>
+          <w:i/>
+          <w:sz w:val="28"/>
+          <w:szCs w:val="28"/>
+        </w:rPr>
+        <w:t>UXCrowd</w:t>
       </w:r>
       <w:proofErr w:type="spellEnd"/>
       <w:r>
@@ -1648,136 +1145,25 @@
           <w:szCs w:val="28"/>
           <w:lang w:val="ru-RU"/>
         </w:rPr>
-        <w:t xml:space="preserve"> </w:t>
-      </w:r>
-      <w:proofErr w:type="spellStart"/>
-      <w:r>
-        <w:rPr>
-          <w:rFonts w:ascii="Times New Roman" w:hAnsi="Times New Roman" w:cs="Times New Roman"/>
-          <w:sz w:val="28"/>
-          <w:szCs w:val="28"/>
-          <w:lang w:val="ru-RU"/>
-        </w:rPr>
-        <w:t>сумму</w:t>
-      </w:r>
-      <w:proofErr w:type="spellEnd"/>
-      <w:r>
-        <w:rPr>
-          <w:rFonts w:ascii="Times New Roman" w:hAnsi="Times New Roman" w:cs="Times New Roman"/>
-          <w:sz w:val="28"/>
-          <w:szCs w:val="28"/>
-          <w:lang w:val="ru-RU"/>
-        </w:rPr>
-        <w:t xml:space="preserve"> </w:t>
-      </w:r>
-      <w:proofErr w:type="spellStart"/>
-      <w:r>
-        <w:rPr>
-          <w:rFonts w:ascii="Times New Roman" w:hAnsi="Times New Roman" w:cs="Times New Roman"/>
-          <w:sz w:val="28"/>
-          <w:szCs w:val="28"/>
-          <w:lang w:val="ru-RU"/>
-        </w:rPr>
-        <w:t>на</w:t>
-      </w:r>
-      <w:proofErr w:type="spellEnd"/>
-      <w:r>
-        <w:rPr>
-          <w:rFonts w:ascii="Times New Roman" w:hAnsi="Times New Roman" w:cs="Times New Roman"/>
-          <w:sz w:val="28"/>
-          <w:szCs w:val="28"/>
-          <w:lang w:val="ru-RU"/>
-        </w:rPr>
-        <w:t xml:space="preserve"> 2,5 (</w:t>
-      </w:r>
-      <w:proofErr w:type="spellStart"/>
-      <w:r>
-        <w:rPr>
-          <w:rFonts w:ascii="Times New Roman" w:hAnsi="Times New Roman" w:cs="Times New Roman"/>
-          <w:sz w:val="28"/>
-          <w:szCs w:val="28"/>
-          <w:lang w:val="ru-RU"/>
-        </w:rPr>
-        <w:t>получается</w:t>
-      </w:r>
-      <w:proofErr w:type="spellEnd"/>
-      <w:r>
-        <w:rPr>
-          <w:rFonts w:ascii="Times New Roman" w:hAnsi="Times New Roman" w:cs="Times New Roman"/>
-          <w:sz w:val="28"/>
-          <w:szCs w:val="28"/>
-          <w:lang w:val="ru-RU"/>
-        </w:rPr>
-        <w:t xml:space="preserve"> </w:t>
-      </w:r>
-      <w:proofErr w:type="spellStart"/>
-      <w:r>
-        <w:rPr>
-          <w:rFonts w:ascii="Times New Roman" w:hAnsi="Times New Roman" w:cs="Times New Roman"/>
-          <w:sz w:val="28"/>
-          <w:szCs w:val="28"/>
-          <w:lang w:val="ru-RU"/>
-        </w:rPr>
-        <w:t>значение</w:t>
-      </w:r>
-      <w:proofErr w:type="spellEnd"/>
-      <w:r>
-        <w:rPr>
-          <w:rFonts w:ascii="Times New Roman" w:hAnsi="Times New Roman" w:cs="Times New Roman"/>
-          <w:sz w:val="28"/>
-          <w:szCs w:val="28"/>
-          <w:lang w:val="ru-RU"/>
-        </w:rPr>
-        <w:t xml:space="preserve"> </w:t>
-      </w:r>
-      <w:proofErr w:type="spellStart"/>
-      <w:r>
-        <w:rPr>
-          <w:rFonts w:ascii="Times New Roman" w:hAnsi="Times New Roman" w:cs="Times New Roman"/>
-          <w:sz w:val="28"/>
-          <w:szCs w:val="28"/>
-          <w:lang w:val="ru-RU"/>
-        </w:rPr>
-        <w:t>от</w:t>
-      </w:r>
-      <w:proofErr w:type="spellEnd"/>
-      <w:r>
-        <w:rPr>
-          <w:rFonts w:ascii="Times New Roman" w:hAnsi="Times New Roman" w:cs="Times New Roman"/>
-          <w:sz w:val="28"/>
-          <w:szCs w:val="28"/>
-          <w:lang w:val="ru-RU"/>
-        </w:rPr>
-        <w:t xml:space="preserve"> 0 </w:t>
-      </w:r>
-      <w:proofErr w:type="spellStart"/>
-      <w:r>
-        <w:rPr>
-          <w:rFonts w:ascii="Times New Roman" w:hAnsi="Times New Roman" w:cs="Times New Roman"/>
-          <w:sz w:val="28"/>
-          <w:szCs w:val="28"/>
-          <w:lang w:val="ru-RU"/>
-        </w:rPr>
-        <w:t>до</w:t>
-      </w:r>
-      <w:proofErr w:type="spellEnd"/>
-      <w:r>
-        <w:rPr>
-          <w:rFonts w:ascii="Times New Roman" w:hAnsi="Times New Roman" w:cs="Times New Roman"/>
-          <w:sz w:val="28"/>
-          <w:szCs w:val="28"/>
-          <w:lang w:val="ru-RU"/>
-        </w:rPr>
-        <w:t xml:space="preserve"> 100)</w:t>
-      </w:r>
-      <w:r>
-        <w:rPr>
-          <w:rFonts w:ascii="Times New Roman" w:hAnsi="Times New Roman" w:cs="Times New Roman"/>
-          <w:sz w:val="28"/>
-          <w:szCs w:val="28"/>
-          <w:lang w:val="ru-RU"/>
-        </w:rPr>
-        <w:t>.</w:t>
+        <w:t xml:space="preserve">, то не нужно проводить все эти вычисления самостоятельно: итоговый балл </w:t>
+      </w:r>
+      <w:r>
+        <w:rPr>
+          <w:rFonts w:ascii="Times New Roman" w:hAnsi="Times New Roman" w:cs="Times New Roman"/>
+          <w:i/>
+          <w:sz w:val="28"/>
+          <w:szCs w:val="28"/>
+        </w:rPr>
+        <w:t>SUS</w:t>
+      </w:r>
+      <w:r>
+        <w:rPr>
+          <w:rFonts w:ascii="Times New Roman" w:hAnsi="Times New Roman" w:cs="Times New Roman"/>
+          <w:sz w:val="28"/>
+          <w:szCs w:val="28"/>
+          <w:lang w:val="ru-RU"/>
+        </w:rPr>
+        <w:t xml:space="preserve"> рассчитывается автоматически.</w:t>
       </w:r>
     </w:p>
     <w:p>
@@ -1790,88 +1176,12 @@
           <w:lang w:val="ru-RU"/>
         </w:rPr>
       </w:pPr>
-      <w:r>
-        <w:rPr>
-          <w:rFonts w:ascii="Times New Roman" w:hAnsi="Times New Roman" w:cs="Times New Roman"/>
-          <w:sz w:val="28"/>
-          <w:szCs w:val="28"/>
-          <w:lang w:val="ru-RU"/>
-        </w:rPr>
-        <w:t xml:space="preserve">Если </w:t>
-      </w:r>
-      <w:r>
-        <w:rPr>
-          <w:rFonts w:ascii="Times New Roman" w:hAnsi="Times New Roman" w:cs="Times New Roman"/>
-          <w:sz w:val="28"/>
-          <w:szCs w:val="28"/>
-          <w:lang w:val="ru-RU"/>
-        </w:rPr>
-        <w:t>провести</w:t>
-      </w:r>
-      <w:r>
-        <w:rPr>
-          <w:rFonts w:ascii="Times New Roman" w:hAnsi="Times New Roman" w:cs="Times New Roman"/>
-          <w:sz w:val="28"/>
-          <w:szCs w:val="28"/>
-          <w:lang w:val="ru-RU"/>
-        </w:rPr>
-        <w:t xml:space="preserve"> исследования на </w:t>
-      </w:r>
-      <w:proofErr w:type="spellStart"/>
-      <w:r>
-        <w:rPr>
-          <w:rFonts w:ascii="Times New Roman" w:hAnsi="Times New Roman" w:cs="Times New Roman"/>
-          <w:i/>
-          <w:sz w:val="28"/>
-          <w:szCs w:val="28"/>
-        </w:rPr>
-        <w:t>UXCrowd</w:t>
-      </w:r>
-      <w:proofErr w:type="spellEnd"/>
-      <w:r>
-        <w:rPr>
-          <w:rFonts w:ascii="Times New Roman" w:hAnsi="Times New Roman" w:cs="Times New Roman"/>
-          <w:sz w:val="28"/>
-          <w:szCs w:val="28"/>
-          <w:lang w:val="ru-RU"/>
-        </w:rPr>
-        <w:t xml:space="preserve">, то не нужно проводить все эти вычисления самостоятельно: итоговый балл </w:t>
-      </w:r>
-      <w:r>
-        <w:rPr>
-          <w:rFonts w:ascii="Times New Roman" w:hAnsi="Times New Roman" w:cs="Times New Roman"/>
-          <w:i/>
-          <w:sz w:val="28"/>
-          <w:szCs w:val="28"/>
-        </w:rPr>
-        <w:t>SUS</w:t>
-      </w:r>
-      <w:r>
-        <w:rPr>
-          <w:rFonts w:ascii="Times New Roman" w:hAnsi="Times New Roman" w:cs="Times New Roman"/>
-          <w:sz w:val="28"/>
-          <w:szCs w:val="28"/>
-          <w:lang w:val="ru-RU"/>
-        </w:rPr>
-        <w:t xml:space="preserve"> рассчитывается автоматически.</w:t>
-      </w:r>
     </w:p>
     <w:p>
       <w:pPr>
         <w:jc w:val="both"/>
         <w:rPr>
           <w:rFonts w:ascii="Times New Roman" w:hAnsi="Times New Roman" w:cs="Times New Roman"/>
-          <w:sz w:val="28"/>
-          <w:szCs w:val="28"/>
-          <w:lang w:val="ru-RU"/>
-        </w:rPr>
-      </w:pPr>
-    </w:p>
-    <w:p>
-      <w:pPr>
-        <w:jc w:val="both"/>
-        <w:rPr>
-          <w:rFonts w:ascii="Times New Roman" w:hAnsi="Times New Roman" w:cs="Times New Roman"/>
           <w:b/>
           <w:sz w:val="28"/>
           <w:szCs w:val="28"/>
@@ -1886,7 +1196,6 @@
           <w:szCs w:val="28"/>
           <w:lang w:val="ru-RU"/>
         </w:rPr>
-        <w:lastRenderedPageBreak/>
         <w:t>Интерпретация результато</w:t>
       </w:r>
       <w:r>
@@ -2282,6 +1591,7 @@
           <w:rFonts w:ascii="Times New Roman" w:hAnsi="Times New Roman" w:cs="Times New Roman"/>
           <w:sz w:val="28"/>
           <w:szCs w:val="28"/>
+          <w:lang w:val="ru-RU"/>
         </w:rPr>
         <w:t xml:space="preserve"> (</w:t>
       </w:r>
@@ -2292,15 +1602,117 @@
           <w:sz w:val="28"/>
           <w:szCs w:val="28"/>
         </w:rPr>
-        <w:t>Net Promoter Score</w:t>
-      </w:r>
-      <w:r>
-        <w:rPr>
-          <w:rFonts w:ascii="Times New Roman" w:hAnsi="Times New Roman" w:cs="Times New Roman"/>
-          <w:sz w:val="28"/>
-          <w:szCs w:val="28"/>
-        </w:rPr>
-        <w:t xml:space="preserve">, </w:t>
+        <w:t>Net</w:t>
+      </w:r>
+      <w:r>
+        <w:rPr>
+          <w:rFonts w:ascii="Times New Roman" w:hAnsi="Times New Roman" w:cs="Times New Roman"/>
+          <w:i/>
+          <w:sz w:val="28"/>
+          <w:szCs w:val="28"/>
+          <w:lang w:val="ru-RU"/>
+        </w:rPr>
+        <w:t xml:space="preserve"> </w:t>
+      </w:r>
+      <w:r>
+        <w:rPr>
+          <w:rFonts w:ascii="Times New Roman" w:hAnsi="Times New Roman" w:cs="Times New Roman"/>
+          <w:i/>
+          <w:sz w:val="28"/>
+          <w:szCs w:val="28"/>
+        </w:rPr>
+        <w:t>Promoter</w:t>
+      </w:r>
+      <w:r>
+        <w:rPr>
+          <w:rFonts w:ascii="Times New Roman" w:hAnsi="Times New Roman" w:cs="Times New Roman"/>
+          <w:i/>
+          <w:sz w:val="28"/>
+          <w:szCs w:val="28"/>
+          <w:lang w:val="ru-RU"/>
+        </w:rPr>
+        <w:t xml:space="preserve"> </w:t>
+      </w:r>
+      <w:r>
+        <w:rPr>
+          <w:rFonts w:ascii="Times New Roman" w:hAnsi="Times New Roman" w:cs="Times New Roman"/>
+          <w:i/>
+          <w:sz w:val="28"/>
+          <w:szCs w:val="28"/>
+        </w:rPr>
+        <w:t>Score</w:t>
+      </w:r>
+      <w:r>
+        <w:rPr>
+          <w:rFonts w:ascii="Times New Roman" w:hAnsi="Times New Roman" w:cs="Times New Roman"/>
+          <w:sz w:val="28"/>
+          <w:szCs w:val="28"/>
+          <w:lang w:val="ru-RU"/>
+        </w:rPr>
+        <w:t xml:space="preserve">, или Индекс чистой поддержки) показывает, насколько клиенты удовлетворены услугой/товаром. </w:t>
+      </w:r>
+      <w:r>
+        <w:rPr>
+          <w:rFonts w:ascii="Times New Roman" w:hAnsi="Times New Roman" w:cs="Times New Roman"/>
+          <w:sz w:val="28"/>
+          <w:szCs w:val="28"/>
+          <w:lang w:val="ru-RU"/>
+        </w:rPr>
+        <w:t xml:space="preserve">В этой метрике выделяются три группы клиентов: промоутеры </w:t>
+      </w:r>
+      <w:r>
+        <w:rPr>
+          <w:rFonts w:ascii="Times New Roman" w:hAnsi="Times New Roman" w:cs="Times New Roman"/>
+          <w:sz w:val="28"/>
+          <w:szCs w:val="28"/>
+          <w:lang w:val="ru-RU"/>
+        </w:rPr>
+        <w:t>–</w:t>
+      </w:r>
+      <w:r>
+        <w:rPr>
+          <w:rFonts w:ascii="Times New Roman" w:hAnsi="Times New Roman" w:cs="Times New Roman"/>
+          <w:sz w:val="28"/>
+          <w:szCs w:val="28"/>
+          <w:lang w:val="ru-RU"/>
+        </w:rPr>
+        <w:t xml:space="preserve"> </w:t>
+      </w:r>
+      <w:r>
+        <w:rPr>
+          <w:rFonts w:ascii="Times New Roman" w:hAnsi="Times New Roman" w:cs="Times New Roman"/>
+          <w:sz w:val="28"/>
+          <w:szCs w:val="28"/>
+          <w:lang w:val="ru-RU"/>
+        </w:rPr>
+        <w:t xml:space="preserve">лояльные клиенты, готовые рекомендовать продукт знакомым; нейтралы </w:t>
+      </w:r>
+      <w:r>
+        <w:rPr>
+          <w:rFonts w:ascii="Times New Roman" w:hAnsi="Times New Roman" w:cs="Times New Roman"/>
+          <w:sz w:val="28"/>
+          <w:szCs w:val="28"/>
+          <w:lang w:val="ru-RU"/>
+        </w:rPr>
+        <w:t>–</w:t>
+      </w:r>
+      <w:r>
+        <w:rPr>
+          <w:rFonts w:ascii="Times New Roman" w:hAnsi="Times New Roman" w:cs="Times New Roman"/>
+          <w:sz w:val="28"/>
+          <w:szCs w:val="28"/>
+          <w:lang w:val="ru-RU"/>
+        </w:rPr>
+        <w:t xml:space="preserve"> </w:t>
+      </w:r>
+      <w:r>
+        <w:rPr>
+          <w:rFonts w:ascii="Times New Roman" w:hAnsi="Times New Roman" w:cs="Times New Roman"/>
+          <w:sz w:val="28"/>
+          <w:szCs w:val="28"/>
+          <w:lang w:val="ru-RU"/>
+        </w:rPr>
+        <w:t xml:space="preserve">клиенты, которые удовлетворены качеством продукта, но не готовы его рекомендовать; и </w:t>
       </w:r>
       <w:proofErr w:type="spellStart"/>
       <w:r>
@@ -2308,8 +1720,9 @@
           <w:rFonts w:ascii="Times New Roman" w:hAnsi="Times New Roman" w:cs="Times New Roman"/>
           <w:sz w:val="28"/>
           <w:szCs w:val="28"/>
-        </w:rPr>
-        <w:t>или</w:t>
+          <w:lang w:val="ru-RU"/>
+        </w:rPr>
+        <w:t>детракторы</w:t>
       </w:r>
       <w:proofErr w:type="spellEnd"/>
       <w:r>
@@ -2317,272 +1730,28 @@
           <w:rFonts w:ascii="Times New Roman" w:hAnsi="Times New Roman" w:cs="Times New Roman"/>
           <w:sz w:val="28"/>
           <w:szCs w:val="28"/>
+          <w:lang w:val="ru-RU"/>
         </w:rPr>
         <w:t xml:space="preserve"> </w:t>
       </w:r>
-      <w:proofErr w:type="spellStart"/>
-      <w:r>
-        <w:rPr>
-          <w:rFonts w:ascii="Times New Roman" w:hAnsi="Times New Roman" w:cs="Times New Roman"/>
-          <w:sz w:val="28"/>
-          <w:szCs w:val="28"/>
-        </w:rPr>
-        <w:t>Индекс</w:t>
-      </w:r>
-      <w:proofErr w:type="spellEnd"/>
-      <w:r>
-        <w:rPr>
-          <w:rFonts w:ascii="Times New Roman" w:hAnsi="Times New Roman" w:cs="Times New Roman"/>
-          <w:sz w:val="28"/>
-          <w:szCs w:val="28"/>
+      <w:r>
+        <w:rPr>
+          <w:rFonts w:ascii="Times New Roman" w:hAnsi="Times New Roman" w:cs="Times New Roman"/>
+          <w:sz w:val="28"/>
+          <w:szCs w:val="28"/>
+          <w:lang w:val="ru-RU"/>
+        </w:rPr>
+        <w:t>–</w:t>
+      </w:r>
+      <w:r>
+        <w:rPr>
+          <w:rFonts w:ascii="Times New Roman" w:hAnsi="Times New Roman" w:cs="Times New Roman"/>
+          <w:sz w:val="28"/>
+          <w:szCs w:val="28"/>
+          <w:lang w:val="ru-RU"/>
         </w:rPr>
         <w:t xml:space="preserve"> </w:t>
       </w:r>
-      <w:proofErr w:type="spellStart"/>
-      <w:r>
-        <w:rPr>
-          <w:rFonts w:ascii="Times New Roman" w:hAnsi="Times New Roman" w:cs="Times New Roman"/>
-          <w:sz w:val="28"/>
-          <w:szCs w:val="28"/>
-        </w:rPr>
-        <w:t>чистой</w:t>
-      </w:r>
-      <w:proofErr w:type="spellEnd"/>
-      <w:r>
-        <w:rPr>
-          <w:rFonts w:ascii="Times New Roman" w:hAnsi="Times New Roman" w:cs="Times New Roman"/>
-          <w:sz w:val="28"/>
-          <w:szCs w:val="28"/>
-        </w:rPr>
-        <w:t xml:space="preserve"> </w:t>
-      </w:r>
-      <w:proofErr w:type="spellStart"/>
-      <w:r>
-        <w:rPr>
-          <w:rFonts w:ascii="Times New Roman" w:hAnsi="Times New Roman" w:cs="Times New Roman"/>
-          <w:sz w:val="28"/>
-          <w:szCs w:val="28"/>
-        </w:rPr>
-        <w:t>поддержки</w:t>
-      </w:r>
-      <w:proofErr w:type="spellEnd"/>
-      <w:r>
-        <w:rPr>
-          <w:rFonts w:ascii="Times New Roman" w:hAnsi="Times New Roman" w:cs="Times New Roman"/>
-          <w:sz w:val="28"/>
-          <w:szCs w:val="28"/>
-        </w:rPr>
-        <w:t xml:space="preserve">) </w:t>
-      </w:r>
-      <w:proofErr w:type="spellStart"/>
-      <w:r>
-        <w:rPr>
-          <w:rFonts w:ascii="Times New Roman" w:hAnsi="Times New Roman" w:cs="Times New Roman"/>
-          <w:sz w:val="28"/>
-          <w:szCs w:val="28"/>
-        </w:rPr>
-        <w:t>показывает</w:t>
-      </w:r>
-      <w:proofErr w:type="spellEnd"/>
-      <w:r>
-        <w:rPr>
-          <w:rFonts w:ascii="Times New Roman" w:hAnsi="Times New Roman" w:cs="Times New Roman"/>
-          <w:sz w:val="28"/>
-          <w:szCs w:val="28"/>
-        </w:rPr>
-        <w:t xml:space="preserve">, </w:t>
-      </w:r>
-      <w:proofErr w:type="spellStart"/>
-      <w:r>
-        <w:rPr>
-          <w:rFonts w:ascii="Times New Roman" w:hAnsi="Times New Roman" w:cs="Times New Roman"/>
-          <w:sz w:val="28"/>
-          <w:szCs w:val="28"/>
-        </w:rPr>
-        <w:t>насколько</w:t>
-      </w:r>
-      <w:proofErr w:type="spellEnd"/>
-      <w:r>
-        <w:rPr>
-          <w:rFonts w:ascii="Times New Roman" w:hAnsi="Times New Roman" w:cs="Times New Roman"/>
-          <w:sz w:val="28"/>
-          <w:szCs w:val="28"/>
-        </w:rPr>
-        <w:t xml:space="preserve"> </w:t>
-      </w:r>
-      <w:proofErr w:type="spellStart"/>
-      <w:r>
-        <w:rPr>
-          <w:rFonts w:ascii="Times New Roman" w:hAnsi="Times New Roman" w:cs="Times New Roman"/>
-          <w:sz w:val="28"/>
-          <w:szCs w:val="28"/>
-        </w:rPr>
-        <w:t>клиенты</w:t>
-      </w:r>
-      <w:proofErr w:type="spellEnd"/>
-      <w:r>
-        <w:rPr>
-          <w:rFonts w:ascii="Times New Roman" w:hAnsi="Times New Roman" w:cs="Times New Roman"/>
-          <w:sz w:val="28"/>
-          <w:szCs w:val="28"/>
-        </w:rPr>
-        <w:t xml:space="preserve"> </w:t>
-      </w:r>
-      <w:proofErr w:type="spellStart"/>
-      <w:r>
-        <w:rPr>
-          <w:rFonts w:ascii="Times New Roman" w:hAnsi="Times New Roman" w:cs="Times New Roman"/>
-          <w:sz w:val="28"/>
-          <w:szCs w:val="28"/>
-        </w:rPr>
-        <w:t>удовлетворены</w:t>
-      </w:r>
-      <w:proofErr w:type="spellEnd"/>
-      <w:r>
-        <w:rPr>
-          <w:rFonts w:ascii="Times New Roman" w:hAnsi="Times New Roman" w:cs="Times New Roman"/>
-          <w:sz w:val="28"/>
-          <w:szCs w:val="28"/>
-        </w:rPr>
-        <w:t xml:space="preserve"> </w:t>
-      </w:r>
-      <w:proofErr w:type="spellStart"/>
-      <w:r>
-        <w:rPr>
-          <w:rFonts w:ascii="Times New Roman" w:hAnsi="Times New Roman" w:cs="Times New Roman"/>
-          <w:sz w:val="28"/>
-          <w:szCs w:val="28"/>
-        </w:rPr>
-        <w:t>услугой</w:t>
-      </w:r>
-      <w:proofErr w:type="spellEnd"/>
-      <w:r>
-        <w:rPr>
-          <w:rFonts w:ascii="Times New Roman" w:hAnsi="Times New Roman" w:cs="Times New Roman"/>
-          <w:sz w:val="28"/>
-          <w:szCs w:val="28"/>
-        </w:rPr>
-        <w:t>/</w:t>
-      </w:r>
-      <w:proofErr w:type="spellStart"/>
-      <w:r>
-        <w:rPr>
-          <w:rFonts w:ascii="Times New Roman" w:hAnsi="Times New Roman" w:cs="Times New Roman"/>
-          <w:sz w:val="28"/>
-          <w:szCs w:val="28"/>
-        </w:rPr>
-        <w:t>товаром</w:t>
-      </w:r>
-      <w:proofErr w:type="spellEnd"/>
-      <w:r>
-        <w:rPr>
-          <w:rFonts w:ascii="Times New Roman" w:hAnsi="Times New Roman" w:cs="Times New Roman"/>
-          <w:sz w:val="28"/>
-          <w:szCs w:val="28"/>
-        </w:rPr>
-        <w:t xml:space="preserve">. </w:t>
-      </w:r>
-      <w:r>
-        <w:rPr>
-          <w:rFonts w:ascii="Times New Roman" w:hAnsi="Times New Roman" w:cs="Times New Roman"/>
-          <w:sz w:val="28"/>
-          <w:szCs w:val="28"/>
-          <w:lang w:val="ru-RU"/>
-        </w:rPr>
-        <w:t xml:space="preserve">В этой метрике выделяются три группы клиентов: промоутеры </w:t>
-      </w:r>
-      <w:r>
-        <w:rPr>
-          <w:rFonts w:ascii="Times New Roman" w:hAnsi="Times New Roman" w:cs="Times New Roman"/>
-          <w:sz w:val="28"/>
-          <w:szCs w:val="28"/>
-          <w:lang w:val="ru-RU"/>
-        </w:rPr>
-        <w:t>–</w:t>
-      </w:r>
-      <w:r>
-        <w:rPr>
-          <w:rFonts w:ascii="Times New Roman" w:hAnsi="Times New Roman" w:cs="Times New Roman"/>
-          <w:sz w:val="28"/>
-          <w:szCs w:val="28"/>
-          <w:lang w:val="ru-RU"/>
-        </w:rPr>
-        <w:t xml:space="preserve"> </w:t>
-      </w:r>
-      <w:r>
-        <w:rPr>
-          <w:rFonts w:ascii="Times New Roman" w:hAnsi="Times New Roman" w:cs="Times New Roman"/>
-          <w:sz w:val="28"/>
-          <w:szCs w:val="28"/>
-          <w:lang w:val="ru-RU"/>
-        </w:rPr>
-        <w:t xml:space="preserve">лояльные клиенты, готовые рекомендовать продукт знакомым; нейтралы </w:t>
-      </w:r>
-      <w:r>
-        <w:rPr>
-          <w:rFonts w:ascii="Times New Roman" w:hAnsi="Times New Roman" w:cs="Times New Roman"/>
-          <w:sz w:val="28"/>
-          <w:szCs w:val="28"/>
-          <w:lang w:val="ru-RU"/>
-        </w:rPr>
-        <w:t>–</w:t>
-      </w:r>
-      <w:r>
-        <w:rPr>
-          <w:rFonts w:ascii="Times New Roman" w:hAnsi="Times New Roman" w:cs="Times New Roman"/>
-          <w:sz w:val="28"/>
-          <w:szCs w:val="28"/>
-          <w:lang w:val="ru-RU"/>
-        </w:rPr>
-        <w:t xml:space="preserve"> </w:t>
-      </w:r>
-      <w:r>
-        <w:rPr>
-          <w:rFonts w:ascii="Times New Roman" w:hAnsi="Times New Roman" w:cs="Times New Roman"/>
-          <w:sz w:val="28"/>
-          <w:szCs w:val="28"/>
-          <w:lang w:val="ru-RU"/>
-        </w:rPr>
-        <w:t xml:space="preserve">клиенты, которые удовлетворены качеством продукта, но не готовы его рекомендовать; и </w:t>
-      </w:r>
-      <w:proofErr w:type="spellStart"/>
-      <w:r>
-        <w:rPr>
-          <w:rFonts w:ascii="Times New Roman" w:hAnsi="Times New Roman" w:cs="Times New Roman"/>
-          <w:sz w:val="28"/>
-          <w:szCs w:val="28"/>
-          <w:lang w:val="ru-RU"/>
-        </w:rPr>
-        <w:t>детракторы</w:t>
-      </w:r>
-      <w:proofErr w:type="spellEnd"/>
-      <w:r>
-        <w:rPr>
-          <w:rFonts w:ascii="Times New Roman" w:hAnsi="Times New Roman" w:cs="Times New Roman"/>
-          <w:sz w:val="28"/>
-          <w:szCs w:val="28"/>
-          <w:lang w:val="ru-RU"/>
-        </w:rPr>
-        <w:t xml:space="preserve"> </w:t>
-      </w:r>
-      <w:r>
-        <w:rPr>
-          <w:rFonts w:ascii="Times New Roman" w:hAnsi="Times New Roman" w:cs="Times New Roman"/>
-          <w:sz w:val="28"/>
-          <w:szCs w:val="28"/>
-          <w:lang w:val="ru-RU"/>
-        </w:rPr>
-        <w:t>–</w:t>
-      </w:r>
-      <w:r>
-        <w:rPr>
-          <w:rFonts w:ascii="Times New Roman" w:hAnsi="Times New Roman" w:cs="Times New Roman"/>
-          <w:sz w:val="28"/>
-          <w:szCs w:val="28"/>
-          <w:lang w:val="ru-RU"/>
-        </w:rPr>
-        <w:t xml:space="preserve"> </w:t>
-      </w:r>
       <w:r>
         <w:rPr>
           <w:rFonts w:ascii="Times New Roman" w:hAnsi="Times New Roman" w:cs="Times New Roman"/>
@@ -2610,8 +1779,6 @@
         </w:rPr>
         <w:t>.</w:t>
       </w:r>
-      <w:bookmarkStart w:id="0" w:name="_GoBack"/>
-      <w:bookmarkEnd w:id="0"/>
     </w:p>
     <w:p>
       <w:pPr>
@@ -5107,7 +4274,7 @@
 </file>
 
 <file path=customXml/itemProps1.xml><?xml version="1.0" encoding="utf-8"?>
-<ds:datastoreItem xmlns:ds="http://schemas.openxmlformats.org/officeDocument/2006/customXml" ds:itemID="{2FD5CA7C-FC36-4C7C-8C36-B7754A7A9C52}">
+<ds:datastoreItem xmlns:ds="http://schemas.openxmlformats.org/officeDocument/2006/customXml" ds:itemID="{B2A77A18-88B0-4F02-AE6C-A8A38C0E7193}">
   <ds:schemaRefs>
     <ds:schemaRef ds:uri="http://schemas.openxmlformats.org/officeDocument/2006/bibliography"/>
   </ds:schemaRefs>

</xml_diff>